<commit_message>
Added Chaos Blessings, Warlord Traits
</commit_message>
<xml_diff>
--- a/Rules/Player's Guide.docx
+++ b/Rules/Player's Guide.docx
@@ -2032,6 +2032,34 @@
         <w:rPr>
           <w:lang w:val="en-US"/>
         </w:rPr>
+        <w:t xml:space="preserve">Every character that has learned at least one school of magic is also a </w:t>
+      </w:r>
+      <w:r>
+        <w:rPr>
+          <w:i/>
+          <w:lang w:val="en-US"/>
+        </w:rPr>
+        <w:t>Psyker</w:t>
+      </w:r>
+      <w:r>
+        <w:rPr>
+          <w:lang w:val="en-US"/>
+        </w:rPr>
+        <w:t>.</w:t>
+      </w:r>
+      <w:bookmarkStart w:id="7" w:name="_GoBack"/>
+      <w:bookmarkEnd w:id="7"/>
+    </w:p>
+    <w:p>
+      <w:pPr>
+        <w:rPr>
+          <w:lang w:val="en-US"/>
+        </w:rPr>
+      </w:pPr>
+      <w:r>
+        <w:rPr>
+          <w:lang w:val="en-US"/>
+        </w:rPr>
         <w:t>Additionally, all attacks are categorized into one type as well:</w:t>
       </w:r>
     </w:p>
@@ -3150,14 +3178,14 @@
           <w:lang w:val="en-US"/>
         </w:rPr>
       </w:pPr>
-      <w:bookmarkStart w:id="7" w:name="_Toc459723703"/>
+      <w:bookmarkStart w:id="8" w:name="_Toc459723703"/>
       <w:r>
         <w:rPr>
           <w:lang w:val="en-US"/>
         </w:rPr>
         <w:t>Special Effects</w:t>
       </w:r>
-      <w:bookmarkEnd w:id="7"/>
+      <w:bookmarkEnd w:id="8"/>
     </w:p>
     <w:p>
       <w:pPr>
@@ -3416,14 +3444,14 @@
           <w:lang w:val="en-US"/>
         </w:rPr>
       </w:pPr>
-      <w:bookmarkStart w:id="8" w:name="_Toc459723704"/>
+      <w:bookmarkStart w:id="9" w:name="_Toc459723704"/>
       <w:r>
         <w:rPr>
           <w:lang w:val="en-US"/>
         </w:rPr>
         <w:t>Movement</w:t>
       </w:r>
-      <w:bookmarkEnd w:id="8"/>
+      <w:bookmarkEnd w:id="9"/>
     </w:p>
     <w:p>
       <w:pPr>
@@ -3541,14 +3569,14 @@
           <w:lang w:val="en-US"/>
         </w:rPr>
       </w:pPr>
-      <w:bookmarkStart w:id="9" w:name="_Toc459723705"/>
+      <w:bookmarkStart w:id="10" w:name="_Toc459723705"/>
       <w:r>
         <w:rPr>
           <w:lang w:val="en-US"/>
         </w:rPr>
         <w:t>Combat</w:t>
       </w:r>
-      <w:bookmarkEnd w:id="9"/>
+      <w:bookmarkEnd w:id="10"/>
     </w:p>
     <w:p>
       <w:pPr>
@@ -3982,14 +4010,14 @@
           <w:lang w:val="en-US"/>
         </w:rPr>
       </w:pPr>
-      <w:bookmarkStart w:id="10" w:name="_Toc459723706"/>
+      <w:bookmarkStart w:id="11" w:name="_Toc459723706"/>
       <w:r>
         <w:rPr>
           <w:lang w:val="en-US"/>
         </w:rPr>
         <w:t>Ranged Combat</w:t>
       </w:r>
-      <w:bookmarkEnd w:id="10"/>
+      <w:bookmarkEnd w:id="11"/>
     </w:p>
     <w:p>
       <w:pPr>
@@ -5294,14 +5322,14 @@
           <w:lang w:val="en-US"/>
         </w:rPr>
       </w:pPr>
-      <w:bookmarkStart w:id="11" w:name="_Toc459723707"/>
+      <w:bookmarkStart w:id="12" w:name="_Toc459723707"/>
       <w:r>
         <w:rPr>
           <w:lang w:val="en-US"/>
         </w:rPr>
         <w:t>Melee Combat</w:t>
       </w:r>
-      <w:bookmarkEnd w:id="11"/>
+      <w:bookmarkEnd w:id="12"/>
     </w:p>
     <w:p>
       <w:pPr>
@@ -5321,8 +5349,6 @@
         </w:rPr>
         <w:t>melee assault</w:t>
       </w:r>
-      <w:bookmarkStart w:id="12" w:name="_GoBack"/>
-      <w:bookmarkEnd w:id="12"/>
       <w:r>
         <w:rPr>
           <w:lang w:val="en-US"/>
@@ -10692,7 +10718,7 @@
 </file>
 
 <file path=customXml/itemProps1.xml><?xml version="1.0" encoding="utf-8"?>
-<ds:datastoreItem xmlns:ds="http://schemas.openxmlformats.org/officeDocument/2006/customXml" ds:itemID="{A7F69C0F-ED35-40C2-BB7E-8B782D5E8772}">
+<ds:datastoreItem xmlns:ds="http://schemas.openxmlformats.org/officeDocument/2006/customXml" ds:itemID="{4A0385E0-A4F7-4792-AC52-8B81870A9A08}">
   <ds:schemaRefs>
     <ds:schemaRef ds:uri="http://schemas.openxmlformats.org/officeDocument/2006/bibliography"/>
   </ds:schemaRefs>

</xml_diff>